<commit_message>
passer un encadrant en eleve pour une seance
</commit_message>
<xml_diff>
--- a/Ajouter un bouton dans la séance.docx
+++ b/Ajouter un bouton dans la séance.docx
@@ -4,47 +4,7 @@
   <w:body>
     <w:p>
       <w:r>
-        <w:t xml:space="preserve">Ajouter un bouton dans la séance, « afficher suivi des inscrits » qui ouvre dans un nouvel onglet, un écran avec : une liste déroulante </w:t>
-      </w:r>
-      <w:proofErr w:type="gramStart"/>
-      <w:r>
-        <w:t>des section</w:t>
-      </w:r>
-      <w:proofErr w:type="gramEnd"/>
-      <w:r>
-        <w:t xml:space="preserve">, une fois </w:t>
-      </w:r>
-      <w:proofErr w:type="gramStart"/>
-      <w:r>
-        <w:t>la section choisi</w:t>
-      </w:r>
-      <w:proofErr w:type="gramEnd"/>
-      <w:r>
-        <w:t xml:space="preserve">, afficher la liste des exercices de la section, et en dessous, les </w:t>
-      </w:r>
-      <w:proofErr w:type="spellStart"/>
-      <w:r>
-        <w:t>eleves</w:t>
-      </w:r>
-      <w:proofErr w:type="spellEnd"/>
-      <w:r>
-        <w:t xml:space="preserve"> inscrits à la </w:t>
-      </w:r>
-      <w:proofErr w:type="spellStart"/>
-      <w:r>
-        <w:t>seance</w:t>
-      </w:r>
-      <w:proofErr w:type="spellEnd"/>
-      <w:r>
-        <w:t xml:space="preserve"> avec pour chaque le statut pour l’exercice et un bouton qui ouvre </w:t>
-      </w:r>
-      <w:proofErr w:type="gramStart"/>
-      <w:r>
-        <w:t>une popup</w:t>
-      </w:r>
-      <w:proofErr w:type="gramEnd"/>
-      <w:r>
-        <w:t xml:space="preserve"> pour l’historique. </w:t>
+        <w:t xml:space="preserve">Ajouter un bouton dans la séance, « afficher suivi des inscrits » qui ouvre dans un nouvel onglet, un écran avec : une liste déroulante des section, une fois la section choisi, afficher la liste des exercices de la section, et en dessous, les eleves inscrits à la seance avec pour chaque le statut pour l’exercice et un bouton qui ouvre une popup pour l’historique. </w:t>
       </w:r>
     </w:p>
     <w:p>
@@ -64,23 +24,7 @@
     </w:p>
     <w:p>
       <w:r>
-        <w:t xml:space="preserve">/*classement par </w:t>
-      </w:r>
-      <w:proofErr w:type="spellStart"/>
-      <w:r>
-        <w:t>etoile</w:t>
-      </w:r>
-      <w:proofErr w:type="spellEnd"/>
-      <w:r>
-        <w:t xml:space="preserve"> et par nom d’</w:t>
-      </w:r>
-      <w:proofErr w:type="spellStart"/>
-      <w:r>
-        <w:t>eleve</w:t>
-      </w:r>
-      <w:proofErr w:type="spellEnd"/>
-      <w:r>
-        <w:t>*/</w:t>
+        <w:t>/*classement par etoile et par nom d’eleve*/</w:t>
       </w:r>
     </w:p>
     <w:tbl>
@@ -125,11 +69,9 @@
             <w:tcW w:w="2042" w:type="dxa"/>
           </w:tcPr>
           <w:p>
-            <w:proofErr w:type="gramStart"/>
             <w:r>
               <w:t>commentaire</w:t>
             </w:r>
-            <w:proofErr w:type="gramEnd"/>
           </w:p>
         </w:tc>
         <w:tc>
@@ -138,13 +80,8 @@
           </w:tcPr>
           <w:p>
             <w:r>
-              <w:t xml:space="preserve">Date dernière </w:t>
-            </w:r>
-            <w:proofErr w:type="spellStart"/>
-            <w:r>
-              <w:t>evaluation</w:t>
-            </w:r>
-            <w:proofErr w:type="spellEnd"/>
+              <w:t>Date dernière evaluation</w:t>
+            </w:r>
           </w:p>
         </w:tc>
         <w:tc>
@@ -290,11 +227,9 @@
             <w:tcW w:w="2042" w:type="dxa"/>
           </w:tcPr>
           <w:p>
-            <w:proofErr w:type="gramStart"/>
             <w:r>
               <w:t>commentaire</w:t>
             </w:r>
-            <w:proofErr w:type="gramEnd"/>
           </w:p>
         </w:tc>
         <w:tc>
@@ -303,13 +238,8 @@
           </w:tcPr>
           <w:p>
             <w:r>
-              <w:t xml:space="preserve">Date dernière </w:t>
-            </w:r>
-            <w:proofErr w:type="spellStart"/>
-            <w:r>
-              <w:t>evaluation</w:t>
-            </w:r>
-            <w:proofErr w:type="spellEnd"/>
+              <w:t>Date dernière evaluation</w:t>
+            </w:r>
           </w:p>
         </w:tc>
         <w:tc>
@@ -449,11 +379,9 @@
             <w:tcW w:w="2042" w:type="dxa"/>
           </w:tcPr>
           <w:p>
-            <w:proofErr w:type="gramStart"/>
             <w:r>
               <w:t>commentaire</w:t>
             </w:r>
-            <w:proofErr w:type="gramEnd"/>
           </w:p>
         </w:tc>
         <w:tc>
@@ -462,13 +390,8 @@
           </w:tcPr>
           <w:p>
             <w:r>
-              <w:t xml:space="preserve">Date dernière </w:t>
-            </w:r>
-            <w:proofErr w:type="spellStart"/>
-            <w:r>
-              <w:t>evaluation</w:t>
-            </w:r>
-            <w:proofErr w:type="spellEnd"/>
+              <w:t>Date dernière evaluation</w:t>
+            </w:r>
           </w:p>
         </w:tc>
         <w:tc>
@@ -608,11 +531,9 @@
             <w:tcW w:w="2042" w:type="dxa"/>
           </w:tcPr>
           <w:p>
-            <w:proofErr w:type="gramStart"/>
             <w:r>
               <w:t>commentaire</w:t>
             </w:r>
-            <w:proofErr w:type="gramEnd"/>
           </w:p>
         </w:tc>
         <w:tc>
@@ -621,13 +542,8 @@
           </w:tcPr>
           <w:p>
             <w:r>
-              <w:t xml:space="preserve">Date dernière </w:t>
-            </w:r>
-            <w:proofErr w:type="spellStart"/>
-            <w:r>
-              <w:t>evaluation</w:t>
-            </w:r>
-            <w:proofErr w:type="spellEnd"/>
+              <w:t>Date dernière evaluation</w:t>
+            </w:r>
           </w:p>
         </w:tc>
         <w:tc>
@@ -752,15 +668,12 @@
     <w:p/>
     <w:p>
       <w:r>
-        <w:t xml:space="preserve">Ajouter un champ statut pour la séance avec une case à cocher </w:t>
+        <w:t xml:space="preserve">Ajouter un champ statut pour la séance avec une case à cocher eleve / encadrant. </w:t>
       </w:r>
-      <w:proofErr w:type="spellStart"/>
+    </w:p>
+    <w:p>
       <w:r>
-        <w:t>eleve</w:t>
-      </w:r>
-      <w:proofErr w:type="spellEnd"/>
-      <w:r>
-        <w:t xml:space="preserve"> / encadrant. </w:t>
+        <w:t>Envoi de l’invitation =&gt; envoyer aux adhérents et non adhérents , retirer mouss de la copie, et envoyer un rapport (liste des nom prenom, email à qui ont été envoyés les mails)</w:t>
       </w:r>
     </w:p>
     <w:sectPr>

</xml_diff>

<commit_message>
evaluation expiration en 7j
</commit_message>
<xml_diff>
--- a/Ajouter un bouton dans la séance.docx
+++ b/Ajouter un bouton dans la séance.docx
@@ -4,7 +4,47 @@
   <w:body>
     <w:p>
       <w:r>
-        <w:t xml:space="preserve">Ajouter un bouton dans la séance, « afficher suivi des inscrits » qui ouvre dans un nouvel onglet, un écran avec : une liste déroulante des section, une fois la section choisi, afficher la liste des exercices de la section, et en dessous, les eleves inscrits à la seance avec pour chaque le statut pour l’exercice et un bouton qui ouvre une popup pour l’historique. </w:t>
+        <w:t xml:space="preserve">Ajouter un bouton dans la séance, « afficher suivi des inscrits » qui ouvre dans un nouvel onglet, un écran avec : une liste déroulante </w:t>
+      </w:r>
+      <w:proofErr w:type="gramStart"/>
+      <w:r>
+        <w:t>des section</w:t>
+      </w:r>
+      <w:proofErr w:type="gramEnd"/>
+      <w:r>
+        <w:t xml:space="preserve">, une fois </w:t>
+      </w:r>
+      <w:proofErr w:type="gramStart"/>
+      <w:r>
+        <w:t>la section choisi</w:t>
+      </w:r>
+      <w:proofErr w:type="gramEnd"/>
+      <w:r>
+        <w:t xml:space="preserve">, afficher la liste des exercices de la section, et en dessous, les </w:t>
+      </w:r>
+      <w:proofErr w:type="spellStart"/>
+      <w:r>
+        <w:t>eleves</w:t>
+      </w:r>
+      <w:proofErr w:type="spellEnd"/>
+      <w:r>
+        <w:t xml:space="preserve"> inscrits à la </w:t>
+      </w:r>
+      <w:proofErr w:type="spellStart"/>
+      <w:r>
+        <w:t>seance</w:t>
+      </w:r>
+      <w:proofErr w:type="spellEnd"/>
+      <w:r>
+        <w:t xml:space="preserve"> avec pour chaque le statut pour l’exercice et un bouton qui ouvre </w:t>
+      </w:r>
+      <w:proofErr w:type="gramStart"/>
+      <w:r>
+        <w:t>une popup</w:t>
+      </w:r>
+      <w:proofErr w:type="gramEnd"/>
+      <w:r>
+        <w:t xml:space="preserve"> pour l’historique. </w:t>
       </w:r>
     </w:p>
     <w:p>
@@ -24,7 +64,23 @@
     </w:p>
     <w:p>
       <w:r>
-        <w:t>/*classement par etoile et par nom d’eleve*/</w:t>
+        <w:t xml:space="preserve">/*classement par </w:t>
+      </w:r>
+      <w:proofErr w:type="spellStart"/>
+      <w:r>
+        <w:t>etoile</w:t>
+      </w:r>
+      <w:proofErr w:type="spellEnd"/>
+      <w:r>
+        <w:t xml:space="preserve"> et par nom d’</w:t>
+      </w:r>
+      <w:proofErr w:type="spellStart"/>
+      <w:r>
+        <w:t>eleve</w:t>
+      </w:r>
+      <w:proofErr w:type="spellEnd"/>
+      <w:r>
+        <w:t>*/</w:t>
       </w:r>
     </w:p>
     <w:tbl>
@@ -69,9 +125,11 @@
             <w:tcW w:w="2042" w:type="dxa"/>
           </w:tcPr>
           <w:p>
+            <w:proofErr w:type="gramStart"/>
             <w:r>
               <w:t>commentaire</w:t>
             </w:r>
+            <w:proofErr w:type="gramEnd"/>
           </w:p>
         </w:tc>
         <w:tc>
@@ -80,8 +138,13 @@
           </w:tcPr>
           <w:p>
             <w:r>
-              <w:t>Date dernière evaluation</w:t>
-            </w:r>
+              <w:t xml:space="preserve">Date dernière </w:t>
+            </w:r>
+            <w:proofErr w:type="spellStart"/>
+            <w:r>
+              <w:t>evaluation</w:t>
+            </w:r>
+            <w:proofErr w:type="spellEnd"/>
           </w:p>
         </w:tc>
         <w:tc>
@@ -227,9 +290,11 @@
             <w:tcW w:w="2042" w:type="dxa"/>
           </w:tcPr>
           <w:p>
+            <w:proofErr w:type="gramStart"/>
             <w:r>
               <w:t>commentaire</w:t>
             </w:r>
+            <w:proofErr w:type="gramEnd"/>
           </w:p>
         </w:tc>
         <w:tc>
@@ -238,8 +303,13 @@
           </w:tcPr>
           <w:p>
             <w:r>
-              <w:t>Date dernière evaluation</w:t>
-            </w:r>
+              <w:t xml:space="preserve">Date dernière </w:t>
+            </w:r>
+            <w:proofErr w:type="spellStart"/>
+            <w:r>
+              <w:t>evaluation</w:t>
+            </w:r>
+            <w:proofErr w:type="spellEnd"/>
           </w:p>
         </w:tc>
         <w:tc>
@@ -379,9 +449,11 @@
             <w:tcW w:w="2042" w:type="dxa"/>
           </w:tcPr>
           <w:p>
+            <w:proofErr w:type="gramStart"/>
             <w:r>
               <w:t>commentaire</w:t>
             </w:r>
+            <w:proofErr w:type="gramEnd"/>
           </w:p>
         </w:tc>
         <w:tc>
@@ -390,8 +462,13 @@
           </w:tcPr>
           <w:p>
             <w:r>
-              <w:t>Date dernière evaluation</w:t>
-            </w:r>
+              <w:t xml:space="preserve">Date dernière </w:t>
+            </w:r>
+            <w:proofErr w:type="spellStart"/>
+            <w:r>
+              <w:t>evaluation</w:t>
+            </w:r>
+            <w:proofErr w:type="spellEnd"/>
           </w:p>
         </w:tc>
         <w:tc>
@@ -531,9 +608,11 @@
             <w:tcW w:w="2042" w:type="dxa"/>
           </w:tcPr>
           <w:p>
+            <w:proofErr w:type="gramStart"/>
             <w:r>
               <w:t>commentaire</w:t>
             </w:r>
+            <w:proofErr w:type="gramEnd"/>
           </w:p>
         </w:tc>
         <w:tc>
@@ -542,8 +621,13 @@
           </w:tcPr>
           <w:p>
             <w:r>
-              <w:t>Date dernière evaluation</w:t>
-            </w:r>
+              <w:t xml:space="preserve">Date dernière </w:t>
+            </w:r>
+            <w:proofErr w:type="spellStart"/>
+            <w:r>
+              <w:t>evaluation</w:t>
+            </w:r>
+            <w:proofErr w:type="spellEnd"/>
           </w:p>
         </w:tc>
         <w:tc>
@@ -667,13 +751,67 @@
     </w:p>
     <w:p/>
     <w:p>
-      <w:r>
-        <w:t xml:space="preserve">Ajouter un champ statut pour la séance avec une case à cocher eleve / encadrant. </w:t>
+      <w:pPr>
+        <w:rPr>
+          <w:strike/>
+        </w:rPr>
+      </w:pPr>
+      <w:r>
+        <w:rPr>
+          <w:strike/>
+        </w:rPr>
+        <w:t xml:space="preserve">Ajouter un champ statut pour la séance avec une case à cocher </w:t>
+      </w:r>
+      <w:proofErr w:type="spellStart"/>
+      <w:r>
+        <w:rPr>
+          <w:strike/>
+        </w:rPr>
+        <w:t>eleve</w:t>
+      </w:r>
+      <w:proofErr w:type="spellEnd"/>
+      <w:r>
+        <w:rPr>
+          <w:strike/>
+        </w:rPr>
+        <w:t xml:space="preserve"> / encadrant. </w:t>
       </w:r>
     </w:p>
     <w:p>
       <w:r>
-        <w:t>Envoi de l’invitation =&gt; envoyer aux adhérents et non adhérents , retirer mouss de la copie, et envoyer un rapport (liste des nom prenom, email à qui ont été envoyés les mails)</w:t>
+        <w:t xml:space="preserve">Envoi de l’invitation =&gt; envoyer aux adhérents et non </w:t>
+      </w:r>
+      <w:proofErr w:type="gramStart"/>
+      <w:r>
+        <w:t>adhérents ,</w:t>
+      </w:r>
+      <w:proofErr w:type="gramEnd"/>
+      <w:r>
+        <w:t xml:space="preserve"> retirer </w:t>
+      </w:r>
+      <w:proofErr w:type="spellStart"/>
+      <w:r>
+        <w:t>mouss</w:t>
+      </w:r>
+      <w:proofErr w:type="spellEnd"/>
+      <w:r>
+        <w:t xml:space="preserve"> de la copie, et envoyer un rapport (liste des nom </w:t>
+      </w:r>
+      <w:proofErr w:type="spellStart"/>
+      <w:r>
+        <w:t>prenom</w:t>
+      </w:r>
+      <w:proofErr w:type="spellEnd"/>
+      <w:r>
+        <w:t xml:space="preserve">, </w:t>
+      </w:r>
+      <w:proofErr w:type="gramStart"/>
+      <w:r>
+        <w:t>email</w:t>
+      </w:r>
+      <w:proofErr w:type="gramEnd"/>
+      <w:r>
+        <w:t xml:space="preserve"> à qui ont été envoyés les mails)</w:t>
       </w:r>
     </w:p>
     <w:sectPr>

</xml_diff>

<commit_message>
envoye invitation seance aux non adhérents actifs aussi
</commit_message>
<xml_diff>
--- a/Ajouter un bouton dans la séance.docx
+++ b/Ajouter un bouton dans la séance.docx
@@ -723,7 +723,19 @@
       </w:tr>
     </w:tbl>
     <w:p/>
-    <w:p/>
+    <w:p>
+      <w:r>
+        <w:t xml:space="preserve">Ajouter le </w:t>
+      </w:r>
+      <w:proofErr w:type="spellStart"/>
+      <w:r>
+        <w:t>deplier</w:t>
+      </w:r>
+      <w:proofErr w:type="spellEnd"/>
+      <w:r>
+        <w:t xml:space="preserve"> /replier </w:t>
+      </w:r>
+    </w:p>
     <w:p>
       <w:pPr>
         <w:rPr>
@@ -739,13 +751,27 @@
       </w:r>
     </w:p>
     <w:p>
-      <w:r>
+      <w:pPr>
+        <w:rPr>
+          <w:strike/>
+        </w:rPr>
+      </w:pPr>
+      <w:r>
+        <w:rPr>
+          <w:strike/>
+        </w:rPr>
         <w:t xml:space="preserve">Sur la création de palanquée, autoriser la modification et initialiser avec </w:t>
       </w:r>
       <w:r>
+        <w:rPr>
+          <w:strike/>
+        </w:rPr>
         <w:t>les palanquées déjà créées</w:t>
       </w:r>
       <w:r>
+        <w:rPr>
+          <w:strike/>
+        </w:rPr>
         <w:t xml:space="preserve">. </w:t>
       </w:r>
     </w:p>
@@ -814,6 +840,83 @@
         <w:t xml:space="preserve"> à qui ont été envoyés les mails)</w:t>
       </w:r>
     </w:p>
+    <w:p/>
+    <w:p/>
+    <w:p>
+      <w:r>
+        <w:t xml:space="preserve">Initialement, choix de section, </w:t>
+      </w:r>
+    </w:p>
+    <w:p>
+      <w:r>
+        <w:t xml:space="preserve">Ça afficher tous les </w:t>
+      </w:r>
+      <w:proofErr w:type="spellStart"/>
+      <w:r>
+        <w:t>eleves</w:t>
+      </w:r>
+      <w:proofErr w:type="spellEnd"/>
+      <w:r>
+        <w:t xml:space="preserve"> de la section. </w:t>
+      </w:r>
+    </w:p>
+    <w:p>
+      <w:r>
+        <w:t xml:space="preserve">Initialement </w:t>
+      </w:r>
+      <w:proofErr w:type="gramStart"/>
+      <w:r>
+        <w:t>tous les accordéon fermés</w:t>
+      </w:r>
+      <w:proofErr w:type="gramEnd"/>
+      <w:r>
+        <w:t xml:space="preserve">, </w:t>
+      </w:r>
+    </w:p>
+    <w:p>
+      <w:r>
+        <w:t>Clic sur l’</w:t>
+      </w:r>
+      <w:proofErr w:type="spellStart"/>
+      <w:r>
+        <w:t>eleve</w:t>
+      </w:r>
+      <w:proofErr w:type="spellEnd"/>
+      <w:r>
+        <w:t xml:space="preserve"> </w:t>
+      </w:r>
+      <w:proofErr w:type="spellStart"/>
+      <w:r>
+        <w:t>deploie</w:t>
+      </w:r>
+      <w:proofErr w:type="spellEnd"/>
+      <w:r>
+        <w:t xml:space="preserve"> la listes des exercices pour l’</w:t>
+      </w:r>
+      <w:proofErr w:type="spellStart"/>
+      <w:r>
+        <w:t>eleve</w:t>
+      </w:r>
+      <w:proofErr w:type="spellEnd"/>
+      <w:r>
+        <w:t xml:space="preserve">. </w:t>
+      </w:r>
+    </w:p>
+    <w:p>
+      <w:r>
+        <w:t xml:space="preserve">Mettre date de la </w:t>
+      </w:r>
+      <w:proofErr w:type="spellStart"/>
+      <w:r>
+        <w:t>seance</w:t>
+      </w:r>
+      <w:proofErr w:type="spellEnd"/>
+      <w:r>
+        <w:t xml:space="preserve">. </w:t>
+      </w:r>
+    </w:p>
+    <w:p/>
+    <w:p/>
     <w:sectPr>
       <w:pgSz w:w="11906" w:h="16838"/>
       <w:pgMar w:top="1417" w:right="1417" w:bottom="1417" w:left="1417" w:header="708" w:footer="708" w:gutter="0"/>

</xml_diff>

<commit_message>
ajout de garde fou pour l envoi des mail pour eviter les doubles envois
</commit_message>
<xml_diff>
--- a/Ajouter un bouton dans la séance.docx
+++ b/Ajouter un bouton dans la séance.docx
@@ -917,6 +917,53 @@
     </w:p>
     <w:p/>
     <w:p/>
+    <w:p/>
+    <w:p>
+      <w:pPr>
+        <w:pStyle w:val="Paragraphedeliste"/>
+        <w:numPr>
+          <w:ilvl w:val="0"/>
+          <w:numId w:val="1"/>
+        </w:numPr>
+      </w:pPr>
+      <w:r>
+        <w:t xml:space="preserve">Fusionner les comptes </w:t>
+      </w:r>
+      <w:proofErr w:type="spellStart"/>
+      <w:r>
+        <w:t>malpièce</w:t>
+      </w:r>
+      <w:proofErr w:type="spellEnd"/>
+    </w:p>
+    <w:p>
+      <w:pPr>
+        <w:pStyle w:val="Paragraphedeliste"/>
+        <w:numPr>
+          <w:ilvl w:val="0"/>
+          <w:numId w:val="1"/>
+        </w:numPr>
+      </w:pPr>
+      <w:r>
+        <w:t xml:space="preserve">Ajouter </w:t>
+      </w:r>
+      <w:proofErr w:type="spellStart"/>
+      <w:r>
+        <w:t>bloquage</w:t>
+      </w:r>
+      <w:proofErr w:type="spellEnd"/>
+      <w:r>
+        <w:t xml:space="preserve"> après clic sur inscription fosse. </w:t>
+      </w:r>
+    </w:p>
+    <w:p>
+      <w:pPr>
+        <w:pStyle w:val="Paragraphedeliste"/>
+        <w:numPr>
+          <w:ilvl w:val="0"/>
+          <w:numId w:val="1"/>
+        </w:numPr>
+      </w:pPr>
+    </w:p>
     <w:sectPr>
       <w:pgSz w:w="11906" w:h="16838"/>
       <w:pgMar w:top="1417" w:right="1417" w:bottom="1417" w:left="1417" w:header="708" w:footer="708" w:gutter="0"/>
@@ -925,6 +972,127 @@
     </w:sectPr>
   </w:body>
 </w:document>
+</file>
+
+<file path=word/numbering.xml><?xml version="1.0" encoding="utf-8"?>
+<w:numbering xmlns:wpc="http://schemas.microsoft.com/office/word/2010/wordprocessingCanvas" xmlns:cx="http://schemas.microsoft.com/office/drawing/2014/chartex" xmlns:cx1="http://schemas.microsoft.com/office/drawing/2015/9/8/chartex" xmlns:cx2="http://schemas.microsoft.com/office/drawing/2015/10/21/chartex" xmlns:cx3="http://schemas.microsoft.com/office/drawing/2016/5/9/chartex" xmlns:cx4="http://schemas.microsoft.com/office/drawing/2016/5/10/chartex" xmlns:cx5="http://schemas.microsoft.com/office/drawing/2016/5/11/chartex" xmlns:cx6="http://schemas.microsoft.com/office/drawing/2016/5/12/chartex" xmlns:cx7="http://schemas.microsoft.com/office/drawing/2016/5/13/chartex" xmlns:cx8="http://schemas.microsoft.com/office/drawing/2016/5/14/chartex" xmlns:mc="http://schemas.openxmlformats.org/markup-compatibility/2006" xmlns:aink="http://schemas.microsoft.com/office/drawing/2016/ink" xmlns:am3d="http://schemas.microsoft.com/office/drawing/2017/model3d" xmlns:o="urn:schemas-microsoft-com:office:office" xmlns:oel="http://schemas.microsoft.com/office/2019/extlst" xmlns:r="http://schemas.openxmlformats.org/officeDocument/2006/relationships" xmlns:m="http://schemas.openxmlformats.org/officeDocument/2006/math" xmlns:v="urn:schemas-microsoft-com:vml" xmlns:wp14="http://schemas.microsoft.com/office/word/2010/wordprocessingDrawing" xmlns:wp="http://schemas.openxmlformats.org/drawingml/2006/wordprocessingDrawing" xmlns:w10="urn:schemas-microsoft-com:office:word" xmlns:w="http://schemas.openxmlformats.org/wordprocessingml/2006/main" xmlns:w14="http://schemas.microsoft.com/office/word/2010/wordml" xmlns:w15="http://schemas.microsoft.com/office/word/2012/wordml" xmlns:w16cex="http://schemas.microsoft.com/office/word/2018/wordml/cex" xmlns:w16cid="http://schemas.microsoft.com/office/word/2016/wordml/cid" xmlns:w16="http://schemas.microsoft.com/office/word/2018/wordml" xmlns:w16du="http://schemas.microsoft.com/office/word/2023/wordml/word16du" xmlns:w16sdtdh="http://schemas.microsoft.com/office/word/2020/wordml/sdtdatahash" xmlns:w16sdtfl="http://schemas.microsoft.com/office/word/2024/wordml/sdtformatlock" xmlns:w16se="http://schemas.microsoft.com/office/word/2015/wordml/symex" xmlns:wpg="http://schemas.microsoft.com/office/word/2010/wordprocessingGroup" xmlns:wpi="http://schemas.microsoft.com/office/word/2010/wordprocessingInk" xmlns:wne="http://schemas.microsoft.com/office/word/2006/wordml" xmlns:wps="http://schemas.microsoft.com/office/word/2010/wordprocessingShape" mc:Ignorable="w14 w15 w16se w16cid w16 w16cex w16sdtdh w16sdtfl w16du wp14">
+  <w:abstractNum w:abstractNumId="0" w15:restartNumberingAfterBreak="0">
+    <w:nsid w:val="282728E7"/>
+    <w:multiLevelType w:val="hybridMultilevel"/>
+    <w:tmpl w:val="C6983C1C"/>
+    <w:lvl w:ilvl="0" w:tplc="040C0001">
+      <w:start w:val="1"/>
+      <w:numFmt w:val="bullet"/>
+      <w:lvlText w:val=""/>
+      <w:lvlJc w:val="left"/>
+      <w:pPr>
+        <w:ind w:left="720" w:hanging="360"/>
+      </w:pPr>
+      <w:rPr>
+        <w:rFonts w:ascii="Symbol" w:hAnsi="Symbol" w:hint="default"/>
+      </w:rPr>
+    </w:lvl>
+    <w:lvl w:ilvl="1" w:tplc="040C0003" w:tentative="1">
+      <w:start w:val="1"/>
+      <w:numFmt w:val="bullet"/>
+      <w:lvlText w:val="o"/>
+      <w:lvlJc w:val="left"/>
+      <w:pPr>
+        <w:ind w:left="1440" w:hanging="360"/>
+      </w:pPr>
+      <w:rPr>
+        <w:rFonts w:ascii="Courier New" w:hAnsi="Courier New" w:cs="Courier New" w:hint="default"/>
+      </w:rPr>
+    </w:lvl>
+    <w:lvl w:ilvl="2" w:tplc="040C0005" w:tentative="1">
+      <w:start w:val="1"/>
+      <w:numFmt w:val="bullet"/>
+      <w:lvlText w:val=""/>
+      <w:lvlJc w:val="left"/>
+      <w:pPr>
+        <w:ind w:left="2160" w:hanging="360"/>
+      </w:pPr>
+      <w:rPr>
+        <w:rFonts w:ascii="Wingdings" w:hAnsi="Wingdings" w:hint="default"/>
+      </w:rPr>
+    </w:lvl>
+    <w:lvl w:ilvl="3" w:tplc="040C0001" w:tentative="1">
+      <w:start w:val="1"/>
+      <w:numFmt w:val="bullet"/>
+      <w:lvlText w:val=""/>
+      <w:lvlJc w:val="left"/>
+      <w:pPr>
+        <w:ind w:left="2880" w:hanging="360"/>
+      </w:pPr>
+      <w:rPr>
+        <w:rFonts w:ascii="Symbol" w:hAnsi="Symbol" w:hint="default"/>
+      </w:rPr>
+    </w:lvl>
+    <w:lvl w:ilvl="4" w:tplc="040C0003" w:tentative="1">
+      <w:start w:val="1"/>
+      <w:numFmt w:val="bullet"/>
+      <w:lvlText w:val="o"/>
+      <w:lvlJc w:val="left"/>
+      <w:pPr>
+        <w:ind w:left="3600" w:hanging="360"/>
+      </w:pPr>
+      <w:rPr>
+        <w:rFonts w:ascii="Courier New" w:hAnsi="Courier New" w:cs="Courier New" w:hint="default"/>
+      </w:rPr>
+    </w:lvl>
+    <w:lvl w:ilvl="5" w:tplc="040C0005" w:tentative="1">
+      <w:start w:val="1"/>
+      <w:numFmt w:val="bullet"/>
+      <w:lvlText w:val=""/>
+      <w:lvlJc w:val="left"/>
+      <w:pPr>
+        <w:ind w:left="4320" w:hanging="360"/>
+      </w:pPr>
+      <w:rPr>
+        <w:rFonts w:ascii="Wingdings" w:hAnsi="Wingdings" w:hint="default"/>
+      </w:rPr>
+    </w:lvl>
+    <w:lvl w:ilvl="6" w:tplc="040C0001" w:tentative="1">
+      <w:start w:val="1"/>
+      <w:numFmt w:val="bullet"/>
+      <w:lvlText w:val=""/>
+      <w:lvlJc w:val="left"/>
+      <w:pPr>
+        <w:ind w:left="5040" w:hanging="360"/>
+      </w:pPr>
+      <w:rPr>
+        <w:rFonts w:ascii="Symbol" w:hAnsi="Symbol" w:hint="default"/>
+      </w:rPr>
+    </w:lvl>
+    <w:lvl w:ilvl="7" w:tplc="040C0003" w:tentative="1">
+      <w:start w:val="1"/>
+      <w:numFmt w:val="bullet"/>
+      <w:lvlText w:val="o"/>
+      <w:lvlJc w:val="left"/>
+      <w:pPr>
+        <w:ind w:left="5760" w:hanging="360"/>
+      </w:pPr>
+      <w:rPr>
+        <w:rFonts w:ascii="Courier New" w:hAnsi="Courier New" w:cs="Courier New" w:hint="default"/>
+      </w:rPr>
+    </w:lvl>
+    <w:lvl w:ilvl="8" w:tplc="040C0005" w:tentative="1">
+      <w:start w:val="1"/>
+      <w:numFmt w:val="bullet"/>
+      <w:lvlText w:val=""/>
+      <w:lvlJc w:val="left"/>
+      <w:pPr>
+        <w:ind w:left="6480" w:hanging="360"/>
+      </w:pPr>
+      <w:rPr>
+        <w:rFonts w:ascii="Wingdings" w:hAnsi="Wingdings" w:hint="default"/>
+      </w:rPr>
+    </w:lvl>
+  </w:abstractNum>
+  <w:num w:numId="1" w16cid:durableId="72624561">
+    <w:abstractNumId w:val="0"/>
+  </w:num>
+</w:numbering>
 </file>
 
 <file path=word/styles.xml><?xml version="1.0" encoding="utf-8"?>

</xml_diff>

<commit_message>
fusion compte malpièce et ajout liste déroulante non adhérents récurents
</commit_message>
<xml_diff>
--- a/Ajouter un bouton dans la séance.docx
+++ b/Ajouter un bouton dans la séance.docx
@@ -942,17 +942,41 @@
           <w:ilvl w:val="0"/>
           <w:numId w:val="1"/>
         </w:numPr>
+        <w:rPr>
+          <w:strike/>
+        </w:rPr>
       </w:pPr>
       <w:r>
+        <w:rPr>
+          <w:strike/>
+        </w:rPr>
         <w:t xml:space="preserve">Ajouter </w:t>
       </w:r>
       <w:proofErr w:type="spellStart"/>
       <w:r>
+        <w:rPr>
+          <w:strike/>
+        </w:rPr>
         <w:t>bloquage</w:t>
       </w:r>
       <w:proofErr w:type="spellEnd"/>
       <w:r>
+        <w:rPr>
+          <w:strike/>
+        </w:rPr>
         <w:t xml:space="preserve"> après clic sur inscription fosse. </w:t>
+      </w:r>
+    </w:p>
+    <w:p>
+      <w:pPr>
+        <w:pStyle w:val="Paragraphedeliste"/>
+        <w:numPr>
+          <w:ilvl w:val="0"/>
+          <w:numId w:val="1"/>
+        </w:numPr>
+      </w:pPr>
+      <w:r>
+        <w:t>Dupliquer les exercices d’une palanquée d’une autre séance</w:t>
       </w:r>
     </w:p>
     <w:p>

</xml_diff>